<commit_message>
Agenda updated with caInt items.
</commit_message>
<xml_diff>
--- a/project_management/internal_meetings/2012/20120207_team_meeting.docx
+++ b/project_management/internal_meetings/2012/20120207_team_meeting.docx
@@ -1799,7 +1799,21 @@
           <w:rFonts w:asciiTheme="majorHAnsi" w:eastAsiaTheme="minorHAnsi" w:hAnsiTheme="majorHAnsi" w:cstheme="minorBidi"/>
           <w:lang w:eastAsia="en-US"/>
         </w:rPr>
-        <w:t>Disk space requirements – estimation in progress.</w:t>
+        <w:t xml:space="preserve">Disk space requirements – </w:t>
+      </w:r>
+      <w:r>
+        <w:rPr>
+          <w:rFonts w:asciiTheme="majorHAnsi" w:eastAsiaTheme="minorHAnsi" w:hAnsiTheme="majorHAnsi" w:cstheme="minorBidi"/>
+          <w:lang w:eastAsia="en-US"/>
+        </w:rPr>
+        <w:t>estimates have been sent to Systems team</w:t>
+      </w:r>
+      <w:r>
+        <w:rPr>
+          <w:rFonts w:asciiTheme="majorHAnsi" w:eastAsiaTheme="minorHAnsi" w:hAnsiTheme="majorHAnsi" w:cstheme="minorBidi"/>
+          <w:lang w:eastAsia="en-US"/>
+        </w:rPr>
+        <w:t>.</w:t>
       </w:r>
     </w:p>
     <w:p>
@@ -1891,6 +1905,26 @@
           <w:lang w:eastAsia="en-US"/>
         </w:rPr>
         <w:t xml:space="preserve"> Dev team will patch 2.4.1 source code to build against the copy (ARRAY-2295).</w:t>
+      </w:r>
+    </w:p>
+    <w:p>
+      <w:pPr>
+        <w:pStyle w:val="ListParagraph"/>
+        <w:numPr>
+          <w:ilvl w:val="2"/>
+          <w:numId w:val="4"/>
+        </w:numPr>
+        <w:rPr>
+          <w:rFonts w:asciiTheme="majorHAnsi" w:eastAsiaTheme="minorHAnsi" w:hAnsiTheme="majorHAnsi" w:cstheme="minorBidi"/>
+          <w:lang w:eastAsia="en-US"/>
+        </w:rPr>
+      </w:pPr>
+      <w:r>
+        <w:rPr>
+          <w:rFonts w:asciiTheme="majorHAnsi" w:eastAsiaTheme="minorHAnsi" w:hAnsiTheme="majorHAnsi" w:cstheme="minorBidi"/>
+          <w:lang w:eastAsia="en-US"/>
+        </w:rPr>
+        <w:t>QA Test Plan Review at the end of today’s meeting.</w:t>
       </w:r>
     </w:p>
     <w:p>
@@ -2003,7 +2037,7 @@
         <w:rPr>
           <w:rFonts w:eastAsia="Times New Roman"/>
         </w:rPr>
-        <w:t>CAINT-1096 – Errors associated with file system after new build</w:t>
+        <w:t>completed</w:t>
       </w:r>
     </w:p>
     <w:p>
@@ -2041,8 +2075,34 @@
         </w:rPr>
         <w:t xml:space="preserve"> </w:t>
       </w:r>
-      <w:bookmarkStart w:id="0" w:name="_GoBack"/>
-      <w:bookmarkEnd w:id="0"/>
+      <w:r>
+        <w:rPr>
+          <w:rFonts w:asciiTheme="majorHAnsi" w:eastAsiaTheme="minorHAnsi" w:hAnsiTheme="majorHAnsi" w:cstheme="minorBidi"/>
+          <w:lang w:eastAsia="en-US"/>
+        </w:rPr>
+        <w:t xml:space="preserve"> - </w:t>
+      </w:r>
+      <w:r>
+        <w:rPr>
+          <w:rFonts w:asciiTheme="majorHAnsi" w:eastAsiaTheme="minorHAnsi" w:hAnsiTheme="majorHAnsi" w:cstheme="minorBidi"/>
+          <w:lang w:eastAsia="en-US"/>
+        </w:rPr>
+        <w:t>There is a b</w:t>
+      </w:r>
+      <w:r>
+        <w:rPr>
+          <w:rFonts w:asciiTheme="majorHAnsi" w:eastAsiaTheme="minorHAnsi" w:hAnsiTheme="majorHAnsi" w:cstheme="minorBidi"/>
+          <w:lang w:eastAsia="en-US"/>
+        </w:rPr>
+        <w:t xml:space="preserve">ug </w:t>
+      </w:r>
+      <w:r>
+        <w:rPr>
+          <w:rFonts w:asciiTheme="majorHAnsi" w:eastAsiaTheme="minorHAnsi" w:hAnsiTheme="majorHAnsi" w:cstheme="minorBidi"/>
+          <w:lang w:eastAsia="en-US"/>
+        </w:rPr>
+        <w:t>with current UPT release.</w:t>
+      </w:r>
     </w:p>
     <w:p>
       <w:pPr>
@@ -2124,7 +2184,7 @@
           <w:rFonts w:asciiTheme="majorHAnsi" w:eastAsiaTheme="minorHAnsi" w:hAnsiTheme="majorHAnsi" w:cstheme="minorBidi"/>
           <w:lang w:eastAsia="en-US"/>
         </w:rPr>
-        <w:t>Release in April?</w:t>
+        <w:t>Other maintenance and bug fixes.</w:t>
       </w:r>
     </w:p>
     <w:p>
@@ -2136,15 +2196,113 @@
         </w:numPr>
         <w:rPr>
           <w:rFonts w:asciiTheme="majorHAnsi" w:eastAsiaTheme="minorHAnsi" w:hAnsiTheme="majorHAnsi" w:cstheme="minorBidi"/>
-          <w:lang w:eastAsia="en-US"/>
-        </w:rPr>
-      </w:pPr>
-      <w:r>
-        <w:rPr>
-          <w:rFonts w:asciiTheme="majorHAnsi" w:eastAsiaTheme="minorHAnsi" w:hAnsiTheme="majorHAnsi" w:cstheme="minorBidi"/>
-          <w:lang w:eastAsia="en-US"/>
-        </w:rPr>
-        <w:t>Other maintenance and bug fixes.</w:t>
+          <w:color w:val="FF0000"/>
+          <w:lang w:eastAsia="en-US"/>
+        </w:rPr>
+      </w:pPr>
+      <w:r>
+        <w:rPr>
+          <w:rFonts w:asciiTheme="majorHAnsi" w:eastAsiaTheme="minorHAnsi" w:hAnsiTheme="majorHAnsi" w:cstheme="minorBidi"/>
+          <w:lang w:eastAsia="en-US"/>
+        </w:rPr>
+        <w:t>TRANSCEND – see below</w:t>
+      </w:r>
+    </w:p>
+    <w:p>
+      <w:pPr>
+        <w:pStyle w:val="ListParagraph"/>
+        <w:numPr>
+          <w:ilvl w:val="0"/>
+          <w:numId w:val="5"/>
+        </w:numPr>
+        <w:rPr>
+          <w:rFonts w:asciiTheme="majorHAnsi" w:eastAsiaTheme="minorHAnsi" w:hAnsiTheme="majorHAnsi" w:cstheme="minorBidi"/>
+          <w:lang w:eastAsia="en-US"/>
+        </w:rPr>
+      </w:pPr>
+      <w:r>
+        <w:rPr>
+          <w:rFonts w:asciiTheme="majorHAnsi" w:eastAsiaTheme="minorHAnsi" w:hAnsiTheme="majorHAnsi" w:cstheme="minorBidi"/>
+          <w:lang w:eastAsia="en-US"/>
+        </w:rPr>
+        <w:t>P</w:t>
+      </w:r>
+      <w:r>
+        <w:rPr>
+          <w:rFonts w:asciiTheme="majorHAnsi" w:eastAsiaTheme="minorHAnsi" w:hAnsiTheme="majorHAnsi" w:cstheme="minorBidi"/>
+          <w:lang w:eastAsia="en-US"/>
+        </w:rPr>
+        <w:t>roject plan</w:t>
+      </w:r>
+      <w:r>
+        <w:rPr>
+          <w:rFonts w:asciiTheme="majorHAnsi" w:eastAsiaTheme="minorHAnsi" w:hAnsiTheme="majorHAnsi" w:cstheme="minorBidi"/>
+          <w:lang w:eastAsia="en-US"/>
+        </w:rPr>
+        <w:t xml:space="preserve">: </w:t>
+      </w:r>
+      <w:r>
+        <w:rPr>
+          <w:rFonts w:asciiTheme="majorHAnsi" w:eastAsiaTheme="minorHAnsi" w:hAnsiTheme="majorHAnsi" w:cstheme="minorBidi"/>
+          <w:lang w:eastAsia="en-US"/>
+        </w:rPr>
+        <w:t xml:space="preserve"> Will be ready only on Tuesday 2/7 </w:t>
+      </w:r>
+      <w:bookmarkStart w:id="0" w:name="_GoBack"/>
+      <w:bookmarkEnd w:id="0"/>
+      <w:r>
+        <w:fldChar w:fldCharType="begin"/>
+      </w:r>
+      <w:r>
+        <w:instrText>HYPERLINK "https://ncisvn.nci.nih.gov/svn/caintegrator2/trunk/docs/project_management/caintegrator_project_plan.mpp" \t "_blank"</w:instrText>
+      </w:r>
+      <w:r>
+        <w:fldChar w:fldCharType="separate"/>
+      </w:r>
+      <w:r>
+        <w:rPr>
+          <w:rStyle w:val="Hyperlink"/>
+        </w:rPr>
+        <w:t>https://ncisvn.nci.nih.gov/svn/caintegrator2/trunk/docs/project_management/caintegrator_project_plan.mpp</w:t>
+      </w:r>
+      <w:r>
+        <w:fldChar w:fldCharType="end"/>
+      </w:r>
+    </w:p>
+    <w:p>
+      <w:pPr>
+        <w:pStyle w:val="Heading3"/>
+      </w:pPr>
+    </w:p>
+    <w:p>
+      <w:pPr>
+        <w:pStyle w:val="Heading3"/>
+      </w:pPr>
+      <w:r>
+        <w:t>TRANSCEND</w:t>
+      </w:r>
+      <w:r>
+        <w:t>:</w:t>
+      </w:r>
+    </w:p>
+    <w:p>
+      <w:pPr>
+        <w:pStyle w:val="ListParagraph"/>
+        <w:numPr>
+          <w:ilvl w:val="0"/>
+          <w:numId w:val="5"/>
+        </w:numPr>
+        <w:rPr>
+          <w:rFonts w:asciiTheme="majorHAnsi" w:eastAsiaTheme="minorHAnsi" w:hAnsiTheme="majorHAnsi" w:cstheme="minorBidi"/>
+          <w:lang w:eastAsia="en-US"/>
+        </w:rPr>
+      </w:pPr>
+      <w:r>
+        <w:rPr>
+          <w:rFonts w:asciiTheme="majorHAnsi" w:eastAsiaTheme="minorHAnsi" w:hAnsiTheme="majorHAnsi" w:cstheme="minorBidi"/>
+          <w:lang w:eastAsia="en-US"/>
+        </w:rPr>
+        <w:t>Enterprise architecture solution for TRANSCEND security:</w:t>
       </w:r>
     </w:p>
     <w:p>
@@ -2156,16 +2314,47 @@
         </w:numPr>
         <w:rPr>
           <w:rFonts w:asciiTheme="majorHAnsi" w:eastAsiaTheme="minorHAnsi" w:hAnsiTheme="majorHAnsi" w:cstheme="minorBidi"/>
-          <w:color w:val="FF0000"/>
-          <w:lang w:eastAsia="en-US"/>
-        </w:rPr>
-      </w:pPr>
-      <w:r>
-        <w:rPr>
-          <w:rFonts w:asciiTheme="majorHAnsi" w:eastAsiaTheme="minorHAnsi" w:hAnsiTheme="majorHAnsi" w:cstheme="minorBidi"/>
-          <w:lang w:eastAsia="en-US"/>
-        </w:rPr>
-        <w:t>TRANSCEND – see below</w:t>
+          <w:lang w:eastAsia="en-US"/>
+        </w:rPr>
+      </w:pPr>
+      <w:r>
+        <w:rPr>
+          <w:rFonts w:asciiTheme="majorHAnsi" w:eastAsiaTheme="minorHAnsi" w:hAnsiTheme="majorHAnsi" w:cstheme="minorBidi"/>
+          <w:lang w:eastAsia="en-US"/>
+        </w:rPr>
+        <w:t xml:space="preserve">Final recommendations from ESSRT – CAS for Single Sign-on, and separate role/access provisioning in </w:t>
+      </w:r>
+      <w:proofErr w:type="spellStart"/>
+      <w:r>
+        <w:rPr>
+          <w:rFonts w:asciiTheme="majorHAnsi" w:eastAsiaTheme="minorHAnsi" w:hAnsiTheme="majorHAnsi" w:cstheme="minorBidi"/>
+          <w:lang w:eastAsia="en-US"/>
+        </w:rPr>
+        <w:t>caArray</w:t>
+      </w:r>
+      <w:proofErr w:type="spellEnd"/>
+      <w:r>
+        <w:rPr>
+          <w:rFonts w:asciiTheme="majorHAnsi" w:eastAsiaTheme="minorHAnsi" w:hAnsiTheme="majorHAnsi" w:cstheme="minorBidi"/>
+          <w:lang w:eastAsia="en-US"/>
+        </w:rPr>
+        <w:t xml:space="preserve"> and </w:t>
+      </w:r>
+      <w:proofErr w:type="spellStart"/>
+      <w:r>
+        <w:rPr>
+          <w:rFonts w:asciiTheme="majorHAnsi" w:eastAsiaTheme="minorHAnsi" w:hAnsiTheme="majorHAnsi" w:cstheme="minorBidi"/>
+          <w:lang w:eastAsia="en-US"/>
+        </w:rPr>
+        <w:t>caIntegrator</w:t>
+      </w:r>
+      <w:proofErr w:type="spellEnd"/>
+      <w:r>
+        <w:rPr>
+          <w:rFonts w:asciiTheme="majorHAnsi" w:eastAsiaTheme="minorHAnsi" w:hAnsiTheme="majorHAnsi" w:cstheme="minorBidi"/>
+          <w:lang w:eastAsia="en-US"/>
+        </w:rPr>
+        <w:t>.</w:t>
       </w:r>
     </w:p>
     <w:p>
@@ -2185,55 +2374,35 @@
           <w:rFonts w:asciiTheme="majorHAnsi" w:eastAsiaTheme="minorHAnsi" w:hAnsiTheme="majorHAnsi" w:cstheme="minorBidi"/>
           <w:lang w:eastAsia="en-US"/>
         </w:rPr>
-        <w:t>P</w:t>
-      </w:r>
-      <w:r>
-        <w:rPr>
-          <w:rFonts w:asciiTheme="majorHAnsi" w:eastAsiaTheme="minorHAnsi" w:hAnsiTheme="majorHAnsi" w:cstheme="minorBidi"/>
-          <w:lang w:eastAsia="en-US"/>
-        </w:rPr>
-        <w:t>roject plan</w:t>
-      </w:r>
-      <w:r>
-        <w:rPr>
-          <w:rFonts w:asciiTheme="majorHAnsi" w:eastAsiaTheme="minorHAnsi" w:hAnsiTheme="majorHAnsi" w:cstheme="minorBidi"/>
-          <w:lang w:eastAsia="en-US"/>
-        </w:rPr>
-        <w:t xml:space="preserve">: </w:t>
-      </w:r>
-      <w:r>
-        <w:fldChar w:fldCharType="begin"/>
-      </w:r>
-      <w:r>
-        <w:instrText>HYPERLINK "https://ncisvn.nci.nih.gov/svn/caintegrator2/trunk/docs/project_management/caintegrator_project_plan.mpp" \t "_blank"</w:instrText>
-      </w:r>
-      <w:r>
-        <w:fldChar w:fldCharType="separate"/>
-      </w:r>
-      <w:r>
-        <w:rPr>
-          <w:rStyle w:val="Hyperlink"/>
-        </w:rPr>
-        <w:t>https://ncisvn.nci.nih.gov/svn/caintegrator2/trunk/docs/project_management/caintegrator_project_plan.mpp</w:t>
-      </w:r>
-      <w:r>
-        <w:fldChar w:fldCharType="end"/>
-      </w:r>
-    </w:p>
-    <w:p>
-      <w:pPr>
-        <w:pStyle w:val="Heading3"/>
-      </w:pPr>
-    </w:p>
-    <w:p>
-      <w:pPr>
-        <w:pStyle w:val="Heading3"/>
-      </w:pPr>
-      <w:r>
-        <w:t>TRANSCEND</w:t>
-      </w:r>
-      <w:r>
-        <w:t>:</w:t>
+        <w:t>Waiting for sample data files from TRANSCEND</w:t>
+      </w:r>
+      <w:r>
+        <w:rPr>
+          <w:rFonts w:asciiTheme="majorHAnsi" w:eastAsiaTheme="minorHAnsi" w:hAnsiTheme="majorHAnsi" w:cstheme="minorBidi"/>
+          <w:lang w:eastAsia="en-US"/>
+        </w:rPr>
+        <w:t xml:space="preserve"> (</w:t>
+      </w:r>
+      <w:r>
+        <w:rPr>
+          <w:rFonts w:asciiTheme="majorHAnsi" w:eastAsiaTheme="minorHAnsi" w:hAnsiTheme="majorHAnsi" w:cstheme="minorBidi"/>
+          <w:lang w:eastAsia="en-US"/>
+        </w:rPr>
+        <w:t xml:space="preserve">Eve -&gt; </w:t>
+      </w:r>
+      <w:r>
+        <w:rPr>
+          <w:rFonts w:asciiTheme="majorHAnsi" w:eastAsiaTheme="minorHAnsi" w:hAnsiTheme="majorHAnsi" w:cstheme="minorBidi"/>
+          <w:lang w:eastAsia="en-US"/>
+        </w:rPr>
+        <w:t>Sarah Davis)</w:t>
+      </w:r>
+      <w:r>
+        <w:rPr>
+          <w:rFonts w:asciiTheme="majorHAnsi" w:eastAsiaTheme="minorHAnsi" w:hAnsiTheme="majorHAnsi" w:cstheme="minorBidi"/>
+          <w:lang w:eastAsia="en-US"/>
+        </w:rPr>
+        <w:t>.</w:t>
       </w:r>
     </w:p>
     <w:p>
@@ -2253,127 +2422,21 @@
           <w:rFonts w:asciiTheme="majorHAnsi" w:eastAsiaTheme="minorHAnsi" w:hAnsiTheme="majorHAnsi" w:cstheme="minorBidi"/>
           <w:lang w:eastAsia="en-US"/>
         </w:rPr>
-        <w:t>Enterprise architecture solution for TRANSCEND security:</w:t>
-      </w:r>
-    </w:p>
-    <w:p>
-      <w:pPr>
-        <w:pStyle w:val="ListParagraph"/>
-        <w:numPr>
-          <w:ilvl w:val="1"/>
-          <w:numId w:val="5"/>
-        </w:numPr>
-        <w:rPr>
-          <w:rFonts w:asciiTheme="majorHAnsi" w:eastAsiaTheme="minorHAnsi" w:hAnsiTheme="majorHAnsi" w:cstheme="minorBidi"/>
-          <w:lang w:eastAsia="en-US"/>
-        </w:rPr>
-      </w:pPr>
-      <w:r>
-        <w:rPr>
-          <w:rFonts w:asciiTheme="majorHAnsi" w:eastAsiaTheme="minorHAnsi" w:hAnsiTheme="majorHAnsi" w:cstheme="minorBidi"/>
-          <w:lang w:eastAsia="en-US"/>
-        </w:rPr>
-        <w:t xml:space="preserve">Final recommendations from ESSRT – CAS for Single Sign-on, and separate role/access provisioning in </w:t>
-      </w:r>
-      <w:proofErr w:type="spellStart"/>
-      <w:r>
-        <w:rPr>
-          <w:rFonts w:asciiTheme="majorHAnsi" w:eastAsiaTheme="minorHAnsi" w:hAnsiTheme="majorHAnsi" w:cstheme="minorBidi"/>
-          <w:lang w:eastAsia="en-US"/>
-        </w:rPr>
-        <w:t>caArray</w:t>
-      </w:r>
-      <w:proofErr w:type="spellEnd"/>
-      <w:r>
-        <w:rPr>
-          <w:rFonts w:asciiTheme="majorHAnsi" w:eastAsiaTheme="minorHAnsi" w:hAnsiTheme="majorHAnsi" w:cstheme="minorBidi"/>
-          <w:lang w:eastAsia="en-US"/>
-        </w:rPr>
-        <w:t xml:space="preserve"> and </w:t>
-      </w:r>
-      <w:proofErr w:type="spellStart"/>
-      <w:r>
-        <w:rPr>
-          <w:rFonts w:asciiTheme="majorHAnsi" w:eastAsiaTheme="minorHAnsi" w:hAnsiTheme="majorHAnsi" w:cstheme="minorBidi"/>
-          <w:lang w:eastAsia="en-US"/>
-        </w:rPr>
-        <w:t>caIntegrator</w:t>
-      </w:r>
-      <w:proofErr w:type="spellEnd"/>
-      <w:r>
-        <w:rPr>
-          <w:rFonts w:asciiTheme="majorHAnsi" w:eastAsiaTheme="minorHAnsi" w:hAnsiTheme="majorHAnsi" w:cstheme="minorBidi"/>
-          <w:lang w:eastAsia="en-US"/>
-        </w:rPr>
-        <w:t>.</w:t>
-      </w:r>
-    </w:p>
-    <w:p>
-      <w:pPr>
-        <w:pStyle w:val="ListParagraph"/>
-        <w:numPr>
-          <w:ilvl w:val="0"/>
-          <w:numId w:val="5"/>
-        </w:numPr>
-        <w:rPr>
-          <w:rFonts w:asciiTheme="majorHAnsi" w:eastAsiaTheme="minorHAnsi" w:hAnsiTheme="majorHAnsi" w:cstheme="minorBidi"/>
-          <w:lang w:eastAsia="en-US"/>
-        </w:rPr>
-      </w:pPr>
-      <w:r>
-        <w:rPr>
-          <w:rFonts w:asciiTheme="majorHAnsi" w:eastAsiaTheme="minorHAnsi" w:hAnsiTheme="majorHAnsi" w:cstheme="minorBidi"/>
-          <w:lang w:eastAsia="en-US"/>
-        </w:rPr>
-        <w:t>Waiting for sample data files from TRANSCEND</w:t>
-      </w:r>
-      <w:r>
-        <w:rPr>
-          <w:rFonts w:asciiTheme="majorHAnsi" w:eastAsiaTheme="minorHAnsi" w:hAnsiTheme="majorHAnsi" w:cstheme="minorBidi"/>
-          <w:lang w:eastAsia="en-US"/>
-        </w:rPr>
-        <w:t xml:space="preserve"> (</w:t>
-      </w:r>
-      <w:r>
-        <w:rPr>
-          <w:rFonts w:asciiTheme="majorHAnsi" w:eastAsiaTheme="minorHAnsi" w:hAnsiTheme="majorHAnsi" w:cstheme="minorBidi"/>
-          <w:lang w:eastAsia="en-US"/>
-        </w:rPr>
-        <w:t xml:space="preserve">Eve -&gt; </w:t>
-      </w:r>
-      <w:r>
-        <w:rPr>
-          <w:rFonts w:asciiTheme="majorHAnsi" w:eastAsiaTheme="minorHAnsi" w:hAnsiTheme="majorHAnsi" w:cstheme="minorBidi"/>
-          <w:lang w:eastAsia="en-US"/>
-        </w:rPr>
-        <w:t>Sarah Davis)</w:t>
-      </w:r>
-      <w:r>
-        <w:rPr>
-          <w:rFonts w:asciiTheme="majorHAnsi" w:eastAsiaTheme="minorHAnsi" w:hAnsiTheme="majorHAnsi" w:cstheme="minorBidi"/>
-          <w:lang w:eastAsia="en-US"/>
-        </w:rPr>
-        <w:t>.</w:t>
-      </w:r>
-    </w:p>
-    <w:p>
-      <w:pPr>
-        <w:pStyle w:val="ListParagraph"/>
-        <w:numPr>
-          <w:ilvl w:val="0"/>
-          <w:numId w:val="5"/>
-        </w:numPr>
-        <w:rPr>
-          <w:rFonts w:asciiTheme="majorHAnsi" w:eastAsiaTheme="minorHAnsi" w:hAnsiTheme="majorHAnsi" w:cstheme="minorBidi"/>
-          <w:lang w:eastAsia="en-US"/>
-        </w:rPr>
-      </w:pPr>
-      <w:r>
-        <w:rPr>
-          <w:rFonts w:asciiTheme="majorHAnsi" w:eastAsiaTheme="minorHAnsi" w:hAnsiTheme="majorHAnsi" w:cstheme="minorBidi"/>
-          <w:lang w:eastAsia="en-US"/>
-        </w:rPr>
-        <w:t xml:space="preserve">Study Archive – </w:t>
+        <w:t>Study Archive</w:t>
+      </w:r>
+      <w:r>
+        <w:rPr>
+          <w:rFonts w:asciiTheme="majorHAnsi" w:eastAsiaTheme="minorHAnsi" w:hAnsiTheme="majorHAnsi" w:cstheme="minorBidi"/>
+          <w:lang w:eastAsia="en-US"/>
+        </w:rPr>
+        <w:t xml:space="preserve">, permission model </w:t>
+      </w:r>
+      <w:r>
+        <w:rPr>
+          <w:rFonts w:asciiTheme="majorHAnsi" w:eastAsiaTheme="minorHAnsi" w:hAnsiTheme="majorHAnsi" w:cstheme="minorBidi"/>
+          <w:lang w:eastAsia="en-US"/>
+        </w:rPr>
+        <w:t xml:space="preserve"> – </w:t>
       </w:r>
       <w:r>
         <w:rPr>
@@ -2413,7 +2476,28 @@
           <w:rFonts w:asciiTheme="majorHAnsi" w:eastAsiaTheme="minorHAnsi" w:hAnsiTheme="majorHAnsi" w:cstheme="minorBidi"/>
           <w:lang w:eastAsia="en-US"/>
         </w:rPr>
-        <w:t>Disk space requirements needed for all tiers.</w:t>
+        <w:t xml:space="preserve">Disk space requirements </w:t>
+      </w:r>
+      <w:r>
+        <w:rPr>
+          <w:rFonts w:asciiTheme="majorHAnsi" w:eastAsiaTheme="minorHAnsi" w:hAnsiTheme="majorHAnsi" w:cstheme="minorBidi"/>
+          <w:lang w:eastAsia="en-US"/>
+        </w:rPr>
+        <w:t>for all tiers -</w:t>
+      </w:r>
+      <w:r>
+        <w:rPr>
+          <w:rFonts w:asciiTheme="majorHAnsi" w:eastAsiaTheme="minorHAnsi" w:hAnsiTheme="majorHAnsi" w:cstheme="minorBidi"/>
+          <w:lang w:eastAsia="en-US"/>
+        </w:rPr>
+        <w:t xml:space="preserve"> </w:t>
+      </w:r>
+      <w:r>
+        <w:rPr>
+          <w:rFonts w:asciiTheme="majorHAnsi" w:eastAsiaTheme="minorHAnsi" w:hAnsiTheme="majorHAnsi" w:cstheme="minorBidi"/>
+          <w:lang w:eastAsia="en-US"/>
+        </w:rPr>
+        <w:t>estimates have been sent to Systems team.</w:t>
       </w:r>
     </w:p>
     <w:p>

</xml_diff>